<commit_message>
update CM and QFT
</commit_message>
<xml_diff>
--- a/Classical_Mechanics/PHYS1110_Tutorials/Week_8-2020.docx
+++ b/Classical_Mechanics/PHYS1110_Tutorials/Week_8-2020.docx
@@ -87,10 +87,10 @@
           <w:szCs w:val="21"/>
         </w:rPr>
         <w:drawing>
-          <wp:anchor distT="0" distB="0" distL="114300" distR="114300" simplePos="0" relativeHeight="251670533" behindDoc="0" locked="0" layoutInCell="1" allowOverlap="1" wp14:anchorId="2FEA101D" wp14:editId="4178FC3B">
+          <wp:anchor distT="0" distB="0" distL="114300" distR="114300" simplePos="0" relativeHeight="251670533" behindDoc="0" locked="0" layoutInCell="1" allowOverlap="1" wp14:anchorId="2FEA101D" wp14:editId="37CD2CF4">
             <wp:simplePos x="0" y="0"/>
             <wp:positionH relativeFrom="column">
-              <wp:posOffset>0</wp:posOffset>
+              <wp:posOffset>4010025</wp:posOffset>
             </wp:positionH>
             <wp:positionV relativeFrom="paragraph">
               <wp:posOffset>229870</wp:posOffset>
@@ -370,7 +370,76 @@
         <w:rPr>
           <w:szCs w:val="21"/>
         </w:rPr>
-        <w:t xml:space="preserve"> and the pulleys. The blocks are moving due to the downward gravity force (acceleration due to gravity </w:t>
+        <w:t xml:space="preserve"> and the pulleys. The blocks are moving due to the downward gravity forc. Neglecting the mass of the pulleys and the </w:t>
+      </w:r>
+      <w:r>
+        <w:rPr>
+          <w:szCs w:val="21"/>
+        </w:rPr>
+        <w:t>string</w:t>
+      </w:r>
+      <w:r>
+        <w:rPr>
+          <w:szCs w:val="21"/>
+        </w:rPr>
+        <w:t xml:space="preserve">, please find the </w:t>
+      </w:r>
+      <w:r>
+        <w:rPr>
+          <w:i/>
+          <w:iCs/>
+          <w:szCs w:val="21"/>
+        </w:rPr>
+        <w:t>total</w:t>
+      </w:r>
+      <w:r>
+        <w:rPr>
+          <w:szCs w:val="21"/>
+        </w:rPr>
+        <w:t xml:space="preserve"> force </w:t>
+      </w:r>
+      <m:oMath>
+        <m:r>
+          <m:rPr>
+            <m:sty m:val="bi"/>
+          </m:rPr>
+          <w:rPr>
+            <w:rFonts w:ascii="Cambria Math" w:hAnsi="Cambria Math"/>
+            <w:szCs w:val="21"/>
+          </w:rPr>
+          <m:t>F</m:t>
+        </m:r>
+      </m:oMath>
+      <w:r>
+        <w:rPr>
+          <w:rFonts w:hint="eastAsia"/>
+          <w:szCs w:val="21"/>
+        </w:rPr>
+        <w:t xml:space="preserve"> </w:t>
+      </w:r>
+      <w:r>
+        <w:rPr>
+          <w:szCs w:val="21"/>
+        </w:rPr>
+        <w:t xml:space="preserve">(including magnitude and direction) exerted by the two pulleys on the </w:t>
+      </w:r>
+      <w:r>
+        <w:rPr>
+          <w:szCs w:val="21"/>
+        </w:rPr>
+        <w:t>string</w:t>
+      </w:r>
+      <w:r>
+        <w:rPr>
+          <w:szCs w:val="21"/>
+        </w:rPr>
+        <w:t>.</w:t>
+      </w:r>
+      <w:r>
+        <w:rPr>
+          <w:szCs w:val="21"/>
+        </w:rPr>
+        <w:t xml:space="preserve"> (Take </w:t>
       </w:r>
       <m:oMath>
         <m:r>
@@ -431,75 +500,6 @@
           <w:szCs w:val="21"/>
         </w:rPr>
         <w:t>)</w:t>
-      </w:r>
-      <w:r>
-        <w:rPr>
-          <w:szCs w:val="21"/>
-        </w:rPr>
-        <w:t xml:space="preserve">. Neglecting the mass of the pulleys and the </w:t>
-      </w:r>
-      <w:r>
-        <w:rPr>
-          <w:szCs w:val="21"/>
-        </w:rPr>
-        <w:t>string</w:t>
-      </w:r>
-      <w:r>
-        <w:rPr>
-          <w:szCs w:val="21"/>
-        </w:rPr>
-        <w:t xml:space="preserve">, please find the </w:t>
-      </w:r>
-      <w:r>
-        <w:rPr>
-          <w:i/>
-          <w:iCs/>
-          <w:szCs w:val="21"/>
-        </w:rPr>
-        <w:t>total</w:t>
-      </w:r>
-      <w:r>
-        <w:rPr>
-          <w:szCs w:val="21"/>
-        </w:rPr>
-        <w:t xml:space="preserve"> force </w:t>
-      </w:r>
-      <m:oMath>
-        <m:r>
-          <m:rPr>
-            <m:sty m:val="bi"/>
-          </m:rPr>
-          <w:rPr>
-            <w:rFonts w:ascii="Cambria Math" w:hAnsi="Cambria Math"/>
-            <w:szCs w:val="21"/>
-          </w:rPr>
-          <m:t>F</m:t>
-        </m:r>
-      </m:oMath>
-      <w:r>
-        <w:rPr>
-          <w:rFonts w:hint="eastAsia"/>
-          <w:szCs w:val="21"/>
-        </w:rPr>
-        <w:t xml:space="preserve"> </w:t>
-      </w:r>
-      <w:r>
-        <w:rPr>
-          <w:szCs w:val="21"/>
-        </w:rPr>
-        <w:t xml:space="preserve">(including magnitude and direction) exerted by the two pulleys on the </w:t>
-      </w:r>
-      <w:r>
-        <w:rPr>
-          <w:szCs w:val="21"/>
-        </w:rPr>
-        <w:t>string</w:t>
-      </w:r>
-      <w:r>
-        <w:rPr>
-          <w:szCs w:val="21"/>
-        </w:rPr>
-        <w:t>.</w:t>
       </w:r>
     </w:p>
     <w:p>
@@ -3636,7 +3636,19 @@
         <w:rPr>
           <w:szCs w:val="21"/>
         </w:rPr>
-        <w:t xml:space="preserve"> Find the acceleration of </w:t>
+        <w:t xml:space="preserve"> </w:t>
+      </w:r>
+      <w:r>
+        <w:rPr>
+          <w:szCs w:val="21"/>
+        </w:rPr>
+        <w:t xml:space="preserve">We release. The block at rest. </w:t>
+      </w:r>
+      <w:r>
+        <w:rPr>
+          <w:szCs w:val="21"/>
+        </w:rPr>
+        <w:t xml:space="preserve">Find the acceleration of </w:t>
       </w:r>
       <m:oMath>
         <m:sSub>
@@ -3694,6 +3706,72 @@
           <w:szCs w:val="21"/>
         </w:rPr>
         <w:t xml:space="preserve"> </w:t>
+      </w:r>
+      <w:r>
+        <w:rPr>
+          <w:szCs w:val="21"/>
+        </w:rPr>
+        <w:t xml:space="preserve">(Take </w:t>
+      </w:r>
+      <m:oMath>
+        <m:r>
+          <w:rPr>
+            <w:rFonts w:ascii="Cambria Math" w:hAnsi="Cambria Math"/>
+            <w:szCs w:val="21"/>
+          </w:rPr>
+          <m:t xml:space="preserve">g=10 </m:t>
+        </m:r>
+        <m:r>
+          <m:rPr>
+            <m:nor/>
+          </m:rPr>
+          <w:rPr>
+            <w:rFonts w:ascii="Cambria Math" w:hAnsi="Cambria Math"/>
+            <w:szCs w:val="21"/>
+          </w:rPr>
+          <m:t>m/</m:t>
+        </m:r>
+        <m:sSup>
+          <m:sSupPr>
+            <m:ctrlPr>
+              <w:rPr>
+                <w:rFonts w:ascii="Cambria Math" w:hAnsi="Cambria Math"/>
+                <w:szCs w:val="21"/>
+              </w:rPr>
+            </m:ctrlPr>
+          </m:sSupPr>
+          <m:e>
+            <m:r>
+              <m:rPr>
+                <m:nor/>
+              </m:rPr>
+              <w:rPr>
+                <w:rFonts w:ascii="Cambria Math" w:hAnsi="Cambria Math"/>
+                <w:szCs w:val="21"/>
+              </w:rPr>
+              <m:t>s</m:t>
+            </m:r>
+          </m:e>
+          <m:sup>
+            <m:r>
+              <m:rPr>
+                <m:nor/>
+              </m:rPr>
+              <w:rPr>
+                <w:rFonts w:ascii="Cambria Math" w:hAnsi="Cambria Math"/>
+                <w:szCs w:val="21"/>
+              </w:rPr>
+              <m:t>2</m:t>
+            </m:r>
+          </m:sup>
+        </m:sSup>
+      </m:oMath>
+      <w:r>
+        <w:rPr>
+          <w:rFonts w:hint="eastAsia"/>
+          <w:szCs w:val="21"/>
+        </w:rPr>
+        <w:t>)</w:t>
       </w:r>
     </w:p>
     <w:p>
@@ -11888,6 +11966,731 @@
       </w:pPr>
       <w:r>
         <w:rPr>
+          <w:noProof/>
+          <w:szCs w:val="21"/>
+        </w:rPr>
+        <w:drawing>
+          <wp:anchor distT="0" distB="0" distL="114300" distR="114300" simplePos="0" relativeHeight="251674629" behindDoc="0" locked="0" layoutInCell="1" allowOverlap="1" wp14:anchorId="29A55754" wp14:editId="2BC3FAC2">
+            <wp:simplePos x="0" y="0"/>
+            <wp:positionH relativeFrom="column">
+              <wp:posOffset>4319270</wp:posOffset>
+            </wp:positionH>
+            <wp:positionV relativeFrom="paragraph">
+              <wp:posOffset>102571</wp:posOffset>
+            </wp:positionV>
+            <wp:extent cx="1389380" cy="1002030"/>
+            <wp:effectExtent l="0" t="0" r="0" b="1270"/>
+            <wp:wrapSquare wrapText="bothSides"/>
+            <wp:docPr id="8" name="Picture 8" descr="Shape, polygon&#10;&#10;Description automatically generated"/>
+            <wp:cNvGraphicFramePr>
+              <a:graphicFrameLocks xmlns:a="http://schemas.openxmlformats.org/drawingml/2006/main" noChangeAspect="1"/>
+            </wp:cNvGraphicFramePr>
+            <a:graphic xmlns:a="http://schemas.openxmlformats.org/drawingml/2006/main">
+              <a:graphicData uri="http://schemas.openxmlformats.org/drawingml/2006/picture">
+                <pic:pic xmlns:pic="http://schemas.openxmlformats.org/drawingml/2006/picture">
+                  <pic:nvPicPr>
+                    <pic:cNvPr id="8" name="Picture 8" descr="Shape, polygon&#10;&#10;Description automatically generated"/>
+                    <pic:cNvPicPr/>
+                  </pic:nvPicPr>
+                  <pic:blipFill>
+                    <a:blip r:embed="rId14" cstate="print">
+                      <a:extLst>
+                        <a:ext uri="{28A0092B-C50C-407E-A947-70E740481C1C}">
+                          <a14:useLocalDpi xmlns:a14="http://schemas.microsoft.com/office/drawing/2010/main" val="0"/>
+                        </a:ext>
+                      </a:extLst>
+                    </a:blip>
+                    <a:stretch>
+                      <a:fillRect/>
+                    </a:stretch>
+                  </pic:blipFill>
+                  <pic:spPr>
+                    <a:xfrm>
+                      <a:off x="0" y="0"/>
+                      <a:ext cx="1389380" cy="1002030"/>
+                    </a:xfrm>
+                    <a:prstGeom prst="rect">
+                      <a:avLst/>
+                    </a:prstGeom>
+                  </pic:spPr>
+                </pic:pic>
+              </a:graphicData>
+            </a:graphic>
+            <wp14:sizeRelH relativeFrom="page">
+              <wp14:pctWidth>0</wp14:pctWidth>
+            </wp14:sizeRelH>
+            <wp14:sizeRelV relativeFrom="page">
+              <wp14:pctHeight>0</wp14:pctHeight>
+            </wp14:sizeRelV>
+          </wp:anchor>
+        </w:drawing>
+      </w:r>
+      <w:r>
+        <w:rPr>
+          <w:rFonts w:hint="eastAsia"/>
+          <w:szCs w:val="21"/>
+        </w:rPr>
+        <w:t>Y</w:t>
+      </w:r>
+      <w:r>
+        <w:rPr>
+          <w:szCs w:val="21"/>
+        </w:rPr>
+        <w:t xml:space="preserve">ou can also obtain this relation by considering the velocity of A </w:t>
+      </w:r>
+      <w:r>
+        <w:rPr>
+          <w:i/>
+          <w:iCs/>
+          <w:szCs w:val="21"/>
+        </w:rPr>
+        <w:t>relative to B</w:t>
+      </w:r>
+      <w:r>
+        <w:rPr>
+          <w:szCs w:val="21"/>
+        </w:rPr>
+        <w:t xml:space="preserve">, given by </w:t>
+      </w:r>
+      <m:oMath>
+        <m:sSub>
+          <m:sSubPr>
+            <m:ctrlPr>
+              <w:rPr>
+                <w:rFonts w:ascii="Cambria Math" w:hAnsi="Cambria Math"/>
+                <w:i/>
+                <w:szCs w:val="21"/>
+              </w:rPr>
+            </m:ctrlPr>
+          </m:sSubPr>
+          <m:e>
+            <m:r>
+              <w:rPr>
+                <w:rFonts w:ascii="Cambria Math" w:hAnsi="Cambria Math"/>
+                <w:szCs w:val="21"/>
+              </w:rPr>
+              <m:t>v</m:t>
+            </m:r>
+          </m:e>
+          <m:sub>
+            <m:r>
+              <w:rPr>
+                <w:rFonts w:ascii="Cambria Math" w:hAnsi="Cambria Math"/>
+                <w:szCs w:val="21"/>
+              </w:rPr>
+              <m:t>AB</m:t>
+            </m:r>
+          </m:sub>
+        </m:sSub>
+        <m:r>
+          <w:rPr>
+            <w:rFonts w:ascii="Cambria Math" w:hAnsi="Cambria Math"/>
+            <w:szCs w:val="21"/>
+          </w:rPr>
+          <m:t>=</m:t>
+        </m:r>
+        <m:sSub>
+          <m:sSubPr>
+            <m:ctrlPr>
+              <w:rPr>
+                <w:rFonts w:ascii="Cambria Math" w:hAnsi="Cambria Math"/>
+                <w:i/>
+                <w:szCs w:val="21"/>
+              </w:rPr>
+            </m:ctrlPr>
+          </m:sSubPr>
+          <m:e>
+            <m:r>
+              <w:rPr>
+                <w:rFonts w:ascii="Cambria Math" w:hAnsi="Cambria Math"/>
+                <w:szCs w:val="21"/>
+              </w:rPr>
+              <m:t>v</m:t>
+            </m:r>
+          </m:e>
+          <m:sub>
+            <m:r>
+              <w:rPr>
+                <w:rFonts w:ascii="Cambria Math" w:hAnsi="Cambria Math"/>
+                <w:szCs w:val="21"/>
+              </w:rPr>
+              <m:t>A</m:t>
+            </m:r>
+          </m:sub>
+        </m:sSub>
+        <m:r>
+          <w:rPr>
+            <w:rFonts w:ascii="Cambria Math" w:hAnsi="Cambria Math"/>
+            <w:szCs w:val="21"/>
+          </w:rPr>
+          <m:t>-</m:t>
+        </m:r>
+        <m:sSub>
+          <m:sSubPr>
+            <m:ctrlPr>
+              <w:rPr>
+                <w:rFonts w:ascii="Cambria Math" w:hAnsi="Cambria Math"/>
+                <w:i/>
+                <w:szCs w:val="21"/>
+              </w:rPr>
+            </m:ctrlPr>
+          </m:sSubPr>
+          <m:e>
+            <m:r>
+              <w:rPr>
+                <w:rFonts w:ascii="Cambria Math" w:hAnsi="Cambria Math"/>
+                <w:szCs w:val="21"/>
+              </w:rPr>
+              <m:t>v</m:t>
+            </m:r>
+          </m:e>
+          <m:sub>
+            <m:r>
+              <w:rPr>
+                <w:rFonts w:ascii="Cambria Math" w:hAnsi="Cambria Math"/>
+                <w:szCs w:val="21"/>
+              </w:rPr>
+              <m:t>B</m:t>
+            </m:r>
+          </m:sub>
+        </m:sSub>
+      </m:oMath>
+      <w:r>
+        <w:rPr>
+          <w:rFonts w:hint="eastAsia"/>
+          <w:szCs w:val="21"/>
+        </w:rPr>
+        <w:t>.</w:t>
+      </w:r>
+      <w:r>
+        <w:rPr>
+          <w:szCs w:val="21"/>
+        </w:rPr>
+        <w:t xml:space="preserve"> Since A is rotating around B (from the perspective of B), </w:t>
+      </w:r>
+      <m:oMath>
+        <m:sSub>
+          <m:sSubPr>
+            <m:ctrlPr>
+              <w:rPr>
+                <w:rFonts w:ascii="Cambria Math" w:hAnsi="Cambria Math"/>
+                <w:i/>
+                <w:szCs w:val="21"/>
+              </w:rPr>
+            </m:ctrlPr>
+          </m:sSubPr>
+          <m:e>
+            <m:r>
+              <w:rPr>
+                <w:rFonts w:ascii="Cambria Math" w:hAnsi="Cambria Math"/>
+                <w:szCs w:val="21"/>
+              </w:rPr>
+              <m:t>v</m:t>
+            </m:r>
+          </m:e>
+          <m:sub>
+            <m:r>
+              <w:rPr>
+                <w:rFonts w:ascii="Cambria Math" w:hAnsi="Cambria Math"/>
+                <w:szCs w:val="21"/>
+              </w:rPr>
+              <m:t>AB</m:t>
+            </m:r>
+          </m:sub>
+        </m:sSub>
+      </m:oMath>
+      <w:r>
+        <w:rPr>
+          <w:rFonts w:hint="eastAsia"/>
+          <w:szCs w:val="21"/>
+        </w:rPr>
+        <w:t xml:space="preserve"> </w:t>
+      </w:r>
+      <w:r>
+        <w:rPr>
+          <w:szCs w:val="21"/>
+        </w:rPr>
+        <w:t>must be perpendicular to the string; this means that</w:t>
+      </w:r>
+    </w:p>
+    <w:p>
+      <w:pPr>
+        <w:spacing w:line="360" w:lineRule="auto"/>
+        <w:jc w:val="both"/>
+        <w:rPr>
+          <w:szCs w:val="21"/>
+        </w:rPr>
+      </w:pPr>
+      <m:oMathPara>
+        <m:oMath>
+          <m:f>
+            <m:fPr>
+              <m:ctrlPr>
+                <w:rPr>
+                  <w:rFonts w:ascii="Cambria Math" w:hAnsi="Cambria Math"/>
+                  <w:i/>
+                  <w:szCs w:val="21"/>
+                </w:rPr>
+              </m:ctrlPr>
+            </m:fPr>
+            <m:num>
+              <m:sSub>
+                <m:sSubPr>
+                  <m:ctrlPr>
+                    <w:rPr>
+                      <w:rFonts w:ascii="Cambria Math" w:hAnsi="Cambria Math"/>
+                      <w:i/>
+                      <w:szCs w:val="21"/>
+                    </w:rPr>
+                  </m:ctrlPr>
+                </m:sSubPr>
+                <m:e>
+                  <m:d>
+                    <m:dPr>
+                      <m:ctrlPr>
+                        <w:rPr>
+                          <w:rFonts w:ascii="Cambria Math" w:hAnsi="Cambria Math"/>
+                          <w:i/>
+                          <w:szCs w:val="21"/>
+                        </w:rPr>
+                      </m:ctrlPr>
+                    </m:dPr>
+                    <m:e>
+                      <m:sSub>
+                        <m:sSubPr>
+                          <m:ctrlPr>
+                            <w:rPr>
+                              <w:rFonts w:ascii="Cambria Math" w:hAnsi="Cambria Math"/>
+                              <w:i/>
+                              <w:szCs w:val="21"/>
+                            </w:rPr>
+                          </m:ctrlPr>
+                        </m:sSubPr>
+                        <m:e>
+                          <m:r>
+                            <w:rPr>
+                              <w:rFonts w:ascii="Cambria Math" w:hAnsi="Cambria Math"/>
+                              <w:szCs w:val="21"/>
+                            </w:rPr>
+                            <m:t>v</m:t>
+                          </m:r>
+                        </m:e>
+                        <m:sub>
+                          <m:r>
+                            <w:rPr>
+                              <w:rFonts w:ascii="Cambria Math" w:hAnsi="Cambria Math"/>
+                              <w:szCs w:val="21"/>
+                            </w:rPr>
+                            <m:t>AB</m:t>
+                          </m:r>
+                        </m:sub>
+                      </m:sSub>
+                    </m:e>
+                  </m:d>
+                </m:e>
+                <m:sub>
+                  <m:r>
+                    <w:rPr>
+                      <w:rFonts w:ascii="Cambria Math" w:hAnsi="Cambria Math"/>
+                      <w:szCs w:val="21"/>
+                    </w:rPr>
+                    <m:t>x</m:t>
+                  </m:r>
+                </m:sub>
+              </m:sSub>
+            </m:num>
+            <m:den>
+              <m:sSub>
+                <m:sSubPr>
+                  <m:ctrlPr>
+                    <w:rPr>
+                      <w:rFonts w:ascii="Cambria Math" w:hAnsi="Cambria Math"/>
+                      <w:i/>
+                      <w:szCs w:val="21"/>
+                    </w:rPr>
+                  </m:ctrlPr>
+                </m:sSubPr>
+                <m:e>
+                  <m:d>
+                    <m:dPr>
+                      <m:ctrlPr>
+                        <w:rPr>
+                          <w:rFonts w:ascii="Cambria Math" w:hAnsi="Cambria Math"/>
+                          <w:i/>
+                          <w:szCs w:val="21"/>
+                        </w:rPr>
+                      </m:ctrlPr>
+                    </m:dPr>
+                    <m:e>
+                      <m:sSub>
+                        <m:sSubPr>
+                          <m:ctrlPr>
+                            <w:rPr>
+                              <w:rFonts w:ascii="Cambria Math" w:hAnsi="Cambria Math"/>
+                              <w:i/>
+                              <w:szCs w:val="21"/>
+                            </w:rPr>
+                          </m:ctrlPr>
+                        </m:sSubPr>
+                        <m:e>
+                          <m:r>
+                            <w:rPr>
+                              <w:rFonts w:ascii="Cambria Math" w:hAnsi="Cambria Math"/>
+                              <w:szCs w:val="21"/>
+                            </w:rPr>
+                            <m:t>v</m:t>
+                          </m:r>
+                        </m:e>
+                        <m:sub>
+                          <m:r>
+                            <w:rPr>
+                              <w:rFonts w:ascii="Cambria Math" w:hAnsi="Cambria Math"/>
+                              <w:szCs w:val="21"/>
+                            </w:rPr>
+                            <m:t>AB</m:t>
+                          </m:r>
+                        </m:sub>
+                      </m:sSub>
+                    </m:e>
+                  </m:d>
+                </m:e>
+                <m:sub>
+                  <m:r>
+                    <w:rPr>
+                      <w:rFonts w:ascii="Cambria Math" w:hAnsi="Cambria Math"/>
+                      <w:szCs w:val="21"/>
+                    </w:rPr>
+                    <m:t>y</m:t>
+                  </m:r>
+                </m:sub>
+              </m:sSub>
+            </m:den>
+          </m:f>
+          <m:r>
+            <w:rPr>
+              <w:rFonts w:ascii="Cambria Math" w:hAnsi="Cambria Math"/>
+              <w:szCs w:val="21"/>
+            </w:rPr>
+            <m:t>=</m:t>
+          </m:r>
+          <m:f>
+            <m:fPr>
+              <m:ctrlPr>
+                <w:rPr>
+                  <w:rFonts w:ascii="Cambria Math" w:hAnsi="Cambria Math"/>
+                  <w:i/>
+                  <w:szCs w:val="21"/>
+                </w:rPr>
+              </m:ctrlPr>
+            </m:fPr>
+            <m:num>
+              <m:sSub>
+                <m:sSubPr>
+                  <m:ctrlPr>
+                    <w:rPr>
+                      <w:rFonts w:ascii="Cambria Math" w:hAnsi="Cambria Math"/>
+                      <w:i/>
+                      <w:szCs w:val="21"/>
+                    </w:rPr>
+                  </m:ctrlPr>
+                </m:sSubPr>
+                <m:e>
+                  <m:r>
+                    <w:rPr>
+                      <w:rFonts w:ascii="Cambria Math" w:hAnsi="Cambria Math"/>
+                      <w:szCs w:val="21"/>
+                    </w:rPr>
+                    <m:t>v</m:t>
+                  </m:r>
+                </m:e>
+                <m:sub>
+                  <m:r>
+                    <w:rPr>
+                      <w:rFonts w:ascii="Cambria Math" w:hAnsi="Cambria Math"/>
+                      <w:szCs w:val="21"/>
+                    </w:rPr>
+                    <m:t>Ax</m:t>
+                  </m:r>
+                </m:sub>
+              </m:sSub>
+              <m:r>
+                <w:rPr>
+                  <w:rFonts w:ascii="Cambria Math" w:hAnsi="Cambria Math"/>
+                  <w:szCs w:val="21"/>
+                </w:rPr>
+                <m:t>-</m:t>
+              </m:r>
+              <m:sSub>
+                <m:sSubPr>
+                  <m:ctrlPr>
+                    <w:rPr>
+                      <w:rFonts w:ascii="Cambria Math" w:hAnsi="Cambria Math"/>
+                      <w:i/>
+                      <w:szCs w:val="21"/>
+                    </w:rPr>
+                  </m:ctrlPr>
+                </m:sSubPr>
+                <m:e>
+                  <m:r>
+                    <w:rPr>
+                      <w:rFonts w:ascii="Cambria Math" w:hAnsi="Cambria Math"/>
+                      <w:szCs w:val="21"/>
+                    </w:rPr>
+                    <m:t>v</m:t>
+                  </m:r>
+                </m:e>
+                <m:sub>
+                  <m:r>
+                    <w:rPr>
+                      <w:rFonts w:ascii="Cambria Math" w:hAnsi="Cambria Math"/>
+                      <w:szCs w:val="21"/>
+                    </w:rPr>
+                    <m:t>Bx</m:t>
+                  </m:r>
+                </m:sub>
+              </m:sSub>
+            </m:num>
+            <m:den>
+              <m:sSub>
+                <m:sSubPr>
+                  <m:ctrlPr>
+                    <w:rPr>
+                      <w:rFonts w:ascii="Cambria Math" w:hAnsi="Cambria Math"/>
+                      <w:i/>
+                      <w:szCs w:val="21"/>
+                    </w:rPr>
+                  </m:ctrlPr>
+                </m:sSubPr>
+                <m:e>
+                  <m:r>
+                    <w:rPr>
+                      <w:rFonts w:ascii="Cambria Math" w:hAnsi="Cambria Math"/>
+                      <w:szCs w:val="21"/>
+                    </w:rPr>
+                    <m:t>v</m:t>
+                  </m:r>
+                </m:e>
+                <m:sub>
+                  <m:r>
+                    <w:rPr>
+                      <w:rFonts w:ascii="Cambria Math" w:hAnsi="Cambria Math"/>
+                      <w:szCs w:val="21"/>
+                    </w:rPr>
+                    <m:t>Ay</m:t>
+                  </m:r>
+                </m:sub>
+              </m:sSub>
+              <m:r>
+                <w:rPr>
+                  <w:rFonts w:ascii="Cambria Math" w:hAnsi="Cambria Math"/>
+                  <w:szCs w:val="21"/>
+                </w:rPr>
+                <m:t>-</m:t>
+              </m:r>
+              <m:limLow>
+                <m:limLowPr>
+                  <m:ctrlPr>
+                    <w:rPr>
+                      <w:rFonts w:ascii="Cambria Math" w:hAnsi="Cambria Math"/>
+                      <w:i/>
+                      <w:szCs w:val="21"/>
+                    </w:rPr>
+                  </m:ctrlPr>
+                </m:limLowPr>
+                <m:e>
+                  <m:groupChr>
+                    <m:groupChrPr>
+                      <m:ctrlPr>
+                        <w:rPr>
+                          <w:rFonts w:ascii="Cambria Math" w:hAnsi="Cambria Math"/>
+                          <w:i/>
+                          <w:szCs w:val="21"/>
+                        </w:rPr>
+                      </m:ctrlPr>
+                    </m:groupChrPr>
+                    <m:e>
+                      <m:sSub>
+                        <m:sSubPr>
+                          <m:ctrlPr>
+                            <w:rPr>
+                              <w:rFonts w:ascii="Cambria Math" w:hAnsi="Cambria Math"/>
+                              <w:i/>
+                              <w:szCs w:val="21"/>
+                            </w:rPr>
+                          </m:ctrlPr>
+                        </m:sSubPr>
+                        <m:e>
+                          <m:r>
+                            <w:rPr>
+                              <w:rFonts w:ascii="Cambria Math" w:hAnsi="Cambria Math"/>
+                              <w:szCs w:val="21"/>
+                            </w:rPr>
+                            <m:t>v</m:t>
+                          </m:r>
+                        </m:e>
+                        <m:sub>
+                          <m:r>
+                            <w:rPr>
+                              <w:rFonts w:ascii="Cambria Math" w:hAnsi="Cambria Math"/>
+                              <w:szCs w:val="21"/>
+                            </w:rPr>
+                            <m:t>By</m:t>
+                          </m:r>
+                        </m:sub>
+                      </m:sSub>
+                    </m:e>
+                  </m:groupChr>
+                </m:e>
+                <m:lim>
+                  <m:r>
+                    <w:rPr>
+                      <w:rFonts w:ascii="Cambria Math" w:hAnsi="Cambria Math"/>
+                      <w:szCs w:val="21"/>
+                    </w:rPr>
+                    <m:t>=0</m:t>
+                  </m:r>
+                </m:lim>
+              </m:limLow>
+            </m:den>
+          </m:f>
+          <m:r>
+            <w:rPr>
+              <w:rFonts w:ascii="Cambria Math" w:hAnsi="Cambria Math"/>
+              <w:szCs w:val="21"/>
+            </w:rPr>
+            <m:t>=</m:t>
+          </m:r>
+          <m:func>
+            <m:funcPr>
+              <m:ctrlPr>
+                <w:rPr>
+                  <w:rFonts w:ascii="Cambria Math" w:hAnsi="Cambria Math"/>
+                  <w:i/>
+                  <w:szCs w:val="21"/>
+                </w:rPr>
+              </m:ctrlPr>
+            </m:funcPr>
+            <m:fName>
+              <m:r>
+                <m:rPr>
+                  <m:sty m:val="p"/>
+                </m:rPr>
+                <w:rPr>
+                  <w:rFonts w:ascii="Cambria Math" w:hAnsi="Cambria Math"/>
+                  <w:szCs w:val="21"/>
+                </w:rPr>
+                <m:t>tan</m:t>
+              </m:r>
+            </m:fName>
+            <m:e>
+              <m:r>
+                <w:rPr>
+                  <w:rFonts w:ascii="Cambria Math" w:hAnsi="Cambria Math"/>
+                  <w:szCs w:val="21"/>
+                </w:rPr>
+                <m:t>θ</m:t>
+              </m:r>
+            </m:e>
+          </m:func>
+          <m:r>
+            <w:rPr>
+              <w:rFonts w:ascii="Cambria Math" w:hAnsi="Cambria Math"/>
+              <w:szCs w:val="21"/>
+            </w:rPr>
+            <m:t>=</m:t>
+          </m:r>
+          <m:f>
+            <m:fPr>
+              <m:ctrlPr>
+                <w:rPr>
+                  <w:rFonts w:ascii="Cambria Math" w:hAnsi="Cambria Math"/>
+                  <w:i/>
+                  <w:szCs w:val="21"/>
+                </w:rPr>
+              </m:ctrlPr>
+            </m:fPr>
+            <m:num>
+              <m:func>
+                <m:funcPr>
+                  <m:ctrlPr>
+                    <w:rPr>
+                      <w:rFonts w:ascii="Cambria Math" w:hAnsi="Cambria Math"/>
+                      <w:i/>
+                      <w:szCs w:val="21"/>
+                    </w:rPr>
+                  </m:ctrlPr>
+                </m:funcPr>
+                <m:fName>
+                  <m:r>
+                    <m:rPr>
+                      <m:sty m:val="p"/>
+                    </m:rPr>
+                    <w:rPr>
+                      <w:rFonts w:ascii="Cambria Math" w:hAnsi="Cambria Math"/>
+                      <w:szCs w:val="21"/>
+                    </w:rPr>
+                    <m:t>sin</m:t>
+                  </m:r>
+                </m:fName>
+                <m:e>
+                  <m:r>
+                    <w:rPr>
+                      <w:rFonts w:ascii="Cambria Math" w:hAnsi="Cambria Math"/>
+                      <w:szCs w:val="21"/>
+                    </w:rPr>
+                    <m:t>θ</m:t>
+                  </m:r>
+                </m:e>
+              </m:func>
+            </m:num>
+            <m:den>
+              <m:func>
+                <m:funcPr>
+                  <m:ctrlPr>
+                    <w:rPr>
+                      <w:rFonts w:ascii="Cambria Math" w:hAnsi="Cambria Math"/>
+                      <w:i/>
+                      <w:szCs w:val="21"/>
+                    </w:rPr>
+                  </m:ctrlPr>
+                </m:funcPr>
+                <m:fName>
+                  <m:r>
+                    <m:rPr>
+                      <m:sty m:val="p"/>
+                    </m:rPr>
+                    <w:rPr>
+                      <w:rFonts w:ascii="Cambria Math" w:hAnsi="Cambria Math"/>
+                      <w:szCs w:val="21"/>
+                    </w:rPr>
+                    <m:t>cos</m:t>
+                  </m:r>
+                </m:fName>
+                <m:e>
+                  <m:r>
+                    <w:rPr>
+                      <w:rFonts w:ascii="Cambria Math" w:hAnsi="Cambria Math"/>
+                      <w:szCs w:val="21"/>
+                    </w:rPr>
+                    <m:t>θ</m:t>
+                  </m:r>
+                </m:e>
+              </m:func>
+            </m:den>
+          </m:f>
+        </m:oMath>
+      </m:oMathPara>
+    </w:p>
+    <w:p>
+      <w:pPr>
+        <w:spacing w:line="360" w:lineRule="auto"/>
+        <w:jc w:val="both"/>
+        <w:rPr>
+          <w:szCs w:val="21"/>
+        </w:rPr>
+      </w:pPr>
+      <w:r>
+        <w:rPr>
           <w:rFonts w:hint="eastAsia"/>
           <w:szCs w:val="21"/>
         </w:rPr>
@@ -12234,16 +13037,15 @@
       </w:pPr>
       <w:r>
         <w:rPr>
-          <w:rFonts w:hint="eastAsia"/>
-          <w:szCs w:val="21"/>
-        </w:rPr>
-        <w:t>N</w:t>
-      </w:r>
-      <w:r>
-        <w:rPr>
-          <w:szCs w:val="21"/>
-        </w:rPr>
-        <w:t>ow let us compare the mechanical energy (which is simply the total kinetic energy in this problem) before and just after the string is straightened:</w:t>
+          <w:szCs w:val="21"/>
+        </w:rPr>
+        <w:t>C</w:t>
+      </w:r>
+      <w:r>
+        <w:rPr>
+          <w:szCs w:val="21"/>
+        </w:rPr>
+        <w:t>ompare the mechanical energy (which is simply the total kinetic energy in this problem) before and just after the string is straightened:</w:t>
       </w:r>
     </w:p>
     <w:p>
@@ -12805,264 +13607,10 @@
     </w:p>
     <w:p>
       <w:pPr>
-        <w:pStyle w:val="ListParagraph"/>
-        <w:numPr>
-          <w:ilvl w:val="0"/>
-          <w:numId w:val="1"/>
-        </w:numPr>
         <w:spacing w:line="360" w:lineRule="auto"/>
-        <w:ind w:firstLineChars="0"/>
         <w:jc w:val="both"/>
         <w:rPr>
           <w:szCs w:val="21"/>
-        </w:rPr>
-      </w:pPr>
-      <w:r>
-        <w:rPr>
-          <w:szCs w:val="21"/>
-        </w:rPr>
-        <w:t xml:space="preserve">For question 2, 4: </w:t>
-      </w:r>
-      <w:r>
-        <w:rPr>
-          <w:rFonts w:hint="eastAsia"/>
-          <w:szCs w:val="21"/>
-        </w:rPr>
-        <w:t>S</w:t>
-      </w:r>
-      <w:r>
-        <w:rPr>
-          <w:szCs w:val="21"/>
-        </w:rPr>
-        <w:t>tick to the impulse-momentum theorem</w:t>
-      </w:r>
-    </w:p>
-    <w:p>
-      <w:pPr>
-        <w:pStyle w:val="ListParagraph"/>
-        <w:spacing w:line="360" w:lineRule="auto"/>
-        <w:ind w:left="420" w:firstLineChars="0" w:firstLine="0"/>
-        <w:jc w:val="both"/>
-        <w:rPr>
-          <w:szCs w:val="21"/>
-        </w:rPr>
-      </w:pPr>
-      <m:oMathPara>
-        <m:oMath>
-          <m:nary>
-            <m:naryPr>
-              <m:ctrlPr>
-                <w:rPr>
-                  <w:rFonts w:ascii="Cambria Math" w:hAnsi="Cambria Math"/>
-                  <w:i/>
-                  <w:szCs w:val="21"/>
-                </w:rPr>
-              </m:ctrlPr>
-            </m:naryPr>
-            <m:sub>
-              <m:sSub>
-                <m:sSubPr>
-                  <m:ctrlPr>
-                    <w:rPr>
-                      <w:rFonts w:ascii="Cambria Math" w:hAnsi="Cambria Math"/>
-                      <w:i/>
-                      <w:szCs w:val="21"/>
-                    </w:rPr>
-                  </m:ctrlPr>
-                </m:sSubPr>
-                <m:e>
-                  <m:r>
-                    <w:rPr>
-                      <w:rFonts w:ascii="Cambria Math" w:hAnsi="Cambria Math"/>
-                      <w:szCs w:val="21"/>
-                    </w:rPr>
-                    <m:t>t</m:t>
-                  </m:r>
-                </m:e>
-                <m:sub>
-                  <m:r>
-                    <w:rPr>
-                      <w:rFonts w:ascii="Cambria Math" w:hAnsi="Cambria Math"/>
-                      <w:szCs w:val="21"/>
-                    </w:rPr>
-                    <m:t>i</m:t>
-                  </m:r>
-                </m:sub>
-              </m:sSub>
-            </m:sub>
-            <m:sup>
-              <m:sSub>
-                <m:sSubPr>
-                  <m:ctrlPr>
-                    <w:rPr>
-                      <w:rFonts w:ascii="Cambria Math" w:hAnsi="Cambria Math"/>
-                      <w:i/>
-                      <w:szCs w:val="21"/>
-                    </w:rPr>
-                  </m:ctrlPr>
-                </m:sSubPr>
-                <m:e>
-                  <m:r>
-                    <w:rPr>
-                      <w:rFonts w:ascii="Cambria Math" w:hAnsi="Cambria Math"/>
-                      <w:szCs w:val="21"/>
-                    </w:rPr>
-                    <m:t>t</m:t>
-                  </m:r>
-                </m:e>
-                <m:sub>
-                  <m:r>
-                    <w:rPr>
-                      <w:rFonts w:ascii="Cambria Math" w:hAnsi="Cambria Math"/>
-                      <w:szCs w:val="21"/>
-                    </w:rPr>
-                    <m:t>f</m:t>
-                  </m:r>
-                </m:sub>
-              </m:sSub>
-            </m:sup>
-            <m:e>
-              <m:r>
-                <w:rPr>
-                  <w:rFonts w:ascii="Cambria Math" w:hAnsi="Cambria Math"/>
-                  <w:szCs w:val="21"/>
-                </w:rPr>
-                <m:t>I</m:t>
-              </m:r>
-              <m:d>
-                <m:dPr>
-                  <m:ctrlPr>
-                    <w:rPr>
-                      <w:rFonts w:ascii="Cambria Math" w:hAnsi="Cambria Math"/>
-                      <w:i/>
-                      <w:szCs w:val="21"/>
-                    </w:rPr>
-                  </m:ctrlPr>
-                </m:dPr>
-                <m:e>
-                  <m:r>
-                    <w:rPr>
-                      <w:rFonts w:ascii="Cambria Math" w:hAnsi="Cambria Math"/>
-                      <w:szCs w:val="21"/>
-                    </w:rPr>
-                    <m:t>t</m:t>
-                  </m:r>
-                </m:e>
-              </m:d>
-              <m:r>
-                <w:rPr>
-                  <w:rFonts w:ascii="Cambria Math" w:hAnsi="Cambria Math"/>
-                  <w:szCs w:val="21"/>
-                </w:rPr>
-                <m:t>dt</m:t>
-              </m:r>
-            </m:e>
-          </m:nary>
-          <m:r>
-            <w:rPr>
-              <w:rFonts w:ascii="Cambria Math" w:hAnsi="Cambria Math"/>
-              <w:szCs w:val="21"/>
-            </w:rPr>
-            <m:t>=</m:t>
-          </m:r>
-          <m:r>
-            <m:rPr>
-              <m:sty m:val="p"/>
-            </m:rPr>
-            <w:rPr>
-              <w:rFonts w:ascii="Cambria Math" w:hAnsi="Cambria Math"/>
-              <w:szCs w:val="21"/>
-            </w:rPr>
-            <m:t>Δ</m:t>
-          </m:r>
-          <m:r>
-            <w:rPr>
-              <w:rFonts w:ascii="Cambria Math" w:hAnsi="Cambria Math"/>
-              <w:szCs w:val="21"/>
-            </w:rPr>
-            <m:t>p=</m:t>
-          </m:r>
-          <m:sSub>
-            <m:sSubPr>
-              <m:ctrlPr>
-                <w:rPr>
-                  <w:rFonts w:ascii="Cambria Math" w:hAnsi="Cambria Math"/>
-                  <w:i/>
-                  <w:szCs w:val="21"/>
-                </w:rPr>
-              </m:ctrlPr>
-            </m:sSubPr>
-            <m:e>
-              <m:r>
-                <w:rPr>
-                  <w:rFonts w:ascii="Cambria Math" w:hAnsi="Cambria Math"/>
-                  <w:szCs w:val="21"/>
-                </w:rPr>
-                <m:t>p</m:t>
-              </m:r>
-            </m:e>
-            <m:sub>
-              <m:r>
-                <w:rPr>
-                  <w:rFonts w:ascii="Cambria Math" w:hAnsi="Cambria Math"/>
-                  <w:szCs w:val="21"/>
-                </w:rPr>
-                <m:t>f</m:t>
-              </m:r>
-            </m:sub>
-          </m:sSub>
-          <m:r>
-            <w:rPr>
-              <w:rFonts w:ascii="Cambria Math" w:hAnsi="Cambria Math"/>
-              <w:szCs w:val="21"/>
-            </w:rPr>
-            <m:t>-</m:t>
-          </m:r>
-          <m:sSub>
-            <m:sSubPr>
-              <m:ctrlPr>
-                <w:rPr>
-                  <w:rFonts w:ascii="Cambria Math" w:hAnsi="Cambria Math"/>
-                  <w:i/>
-                  <w:szCs w:val="21"/>
-                </w:rPr>
-              </m:ctrlPr>
-            </m:sSubPr>
-            <m:e>
-              <m:r>
-                <w:rPr>
-                  <w:rFonts w:ascii="Cambria Math" w:hAnsi="Cambria Math"/>
-                  <w:szCs w:val="21"/>
-                </w:rPr>
-                <m:t>p</m:t>
-              </m:r>
-            </m:e>
-            <m:sub>
-              <m:r>
-                <w:rPr>
-                  <w:rFonts w:ascii="Cambria Math" w:hAnsi="Cambria Math"/>
-                  <w:szCs w:val="21"/>
-                </w:rPr>
-                <m:t>i</m:t>
-              </m:r>
-            </m:sub>
-          </m:sSub>
-        </m:oMath>
-      </m:oMathPara>
-    </w:p>
-    <w:p>
-      <w:pPr>
-        <w:pStyle w:val="ListParagraph"/>
-        <w:numPr>
-          <w:ilvl w:val="0"/>
-          <w:numId w:val="1"/>
-        </w:numPr>
-        <w:spacing w:line="360" w:lineRule="auto"/>
-        <w:ind w:firstLineChars="0"/>
-        <w:jc w:val="both"/>
-        <w:rPr>
-          <w:szCs w:val="21"/>
-          <w:lang w:val="en-CN"/>
         </w:rPr>
       </w:pPr>
       <w:r>
@@ -13127,7 +13675,19 @@
         <w:rPr>
           <w:szCs w:val="21"/>
         </w:rPr>
-        <w:t xml:space="preserve"> To see things more clearly, you should go to the </w:t>
+        <w:t xml:space="preserve"> </w:t>
+      </w:r>
+      <w:r>
+        <w:rPr>
+          <w:szCs w:val="21"/>
+        </w:rPr>
+        <w:t xml:space="preserve">Its value can be found in the “lab” reference system, but a more elegant solution exists with the help of </w:t>
+      </w:r>
+      <w:r>
+        <w:rPr>
+          <w:szCs w:val="21"/>
+        </w:rPr>
+        <w:t xml:space="preserve">the </w:t>
       </w:r>
       <w:r>
         <w:rPr>
@@ -13146,46 +13706,42 @@
     </w:p>
     <w:p>
       <w:pPr>
-        <w:pStyle w:val="ListParagraph"/>
         <w:spacing w:line="360" w:lineRule="auto"/>
-        <w:ind w:left="420" w:firstLineChars="0" w:firstLine="0"/>
         <w:jc w:val="both"/>
         <w:rPr>
-          <w:szCs w:val="21"/>
-          <w:lang w:val="en-CN"/>
+          <w:rFonts w:hint="eastAsia"/>
+          <w:szCs w:val="21"/>
         </w:rPr>
       </w:pPr>
       <w:r>
         <w:rPr>
           <w:szCs w:val="21"/>
         </w:rPr>
-        <w:t>Reference</w:t>
-      </w:r>
-      <w:r>
-        <w:rPr>
-          <w:szCs w:val="21"/>
-        </w:rPr>
-        <w:t>:</w:t>
-      </w:r>
-      <w:r>
-        <w:rPr>
-          <w:szCs w:val="21"/>
-        </w:rPr>
-        <w:t xml:space="preserve"> If you want to learn more, read</w:t>
-      </w:r>
-      <w:r>
-        <w:rPr>
-          <w:i/>
-          <w:iCs/>
-          <w:szCs w:val="21"/>
-        </w:rPr>
-        <w:t xml:space="preserve"> Course of Theoretical Physics – Volume 1: Mechanics </w:t>
-      </w:r>
-      <w:r>
-        <w:rPr>
-          <w:szCs w:val="21"/>
-        </w:rPr>
-        <w:t xml:space="preserve">by Landau and Lifshitz. Chapter 17 deals with 2D elastic collision completely. </w:t>
+        <w:t>Reference:</w:t>
+      </w:r>
+      <w:r>
+        <w:rPr>
+          <w:szCs w:val="21"/>
+        </w:rPr>
+        <w:t xml:space="preserve"> </w:t>
+      </w:r>
+      <w:r>
+        <w:rPr>
+          <w:szCs w:val="21"/>
+        </w:rPr>
+        <w:t>Search “</w:t>
+      </w:r>
+      <w:r>
+        <w:rPr>
+          <w:szCs w:val="21"/>
+        </w:rPr>
+        <w:t>2d elastic collision</w:t>
+      </w:r>
+      <w:r>
+        <w:rPr>
+          <w:szCs w:val="21"/>
+        </w:rPr>
+        <w:t>” on YouTube.</w:t>
       </w:r>
     </w:p>
     <w:sectPr>
@@ -13247,7 +13803,7 @@
   <w:abstractNum w:abstractNumId="0" w15:restartNumberingAfterBreak="0">
     <w:nsid w:val="26E546E6"/>
     <w:multiLevelType w:val="hybridMultilevel"/>
-    <w:tmpl w:val="4A5C3ACA"/>
+    <w:tmpl w:val="F292764C"/>
     <w:lvl w:ilvl="0" w:tplc="04090001">
       <w:start w:val="1"/>
       <w:numFmt w:val="bullet"/>

</xml_diff>